<commit_message>
updated report.docx with hostname info
</commit_message>
<xml_diff>
--- a/homework-completed/Unit-17/Report.docx
+++ b/homework-completed/Unit-17/Report.docx
@@ -409,7 +409,7 @@
           <w:sz w:val="22"/>
           <w:shd w:fill="auto" w:val="clear"/>
         </w:rPr>
-        <w:t xml:space="preserve">Hostname: - Actual name of the machine</w:t>
+        <w:t xml:space="preserve">Hostname: - MSEDGEWIN10</w:t>
       </w:r>
     </w:p>
     <w:p>
@@ -668,8 +668,8 @@
         </w:rPr>
       </w:pPr>
       <w:r>
-        <w:object w:dxaOrig="8640" w:dyaOrig="8969">
-          <v:rect xmlns:o="urn:schemas-microsoft-com:office:office" xmlns:v="urn:schemas-microsoft-com:vml" id="rectole0000000000" style="width:432.000000pt;height:448.450000pt" o:preferrelative="t" o:ole="">
+        <w:object w:dxaOrig="8747" w:dyaOrig="9070">
+          <v:rect xmlns:o="urn:schemas-microsoft-com:office:office" xmlns:v="urn:schemas-microsoft-com:vml" id="rectole0000000000" style="width:437.350000pt;height:453.500000pt" o:preferrelative="t" o:ole="">
             <o:lock v:ext="edit"/>
             <v:imagedata xmlns:r="http://schemas.openxmlformats.org/officeDocument/2006/relationships" r:id="docRId2" o:title=""/>
           </v:rect>
@@ -733,8 +733,8 @@
         </w:rPr>
       </w:pPr>
       <w:r>
-        <w:object w:dxaOrig="8640" w:dyaOrig="2534">
-          <v:rect xmlns:o="urn:schemas-microsoft-com:office:office" xmlns:v="urn:schemas-microsoft-com:vml" id="rectole0000000001" style="width:432.000000pt;height:126.700000pt" o:preferrelative="t" o:ole="">
+        <w:object w:dxaOrig="8747" w:dyaOrig="2571">
+          <v:rect xmlns:o="urn:schemas-microsoft-com:office:office" xmlns:v="urn:schemas-microsoft-com:vml" id="rectole0000000001" style="width:437.350000pt;height:128.550000pt" o:preferrelative="t" o:ole="">
             <o:lock v:ext="edit"/>
             <v:imagedata xmlns:r="http://schemas.openxmlformats.org/officeDocument/2006/relationships" r:id="docRId4" o:title=""/>
           </v:rect>
@@ -757,8 +757,8 @@
         </w:rPr>
       </w:pPr>
       <w:r>
-        <w:object w:dxaOrig="8640" w:dyaOrig="1964">
-          <v:rect xmlns:o="urn:schemas-microsoft-com:office:office" xmlns:v="urn:schemas-microsoft-com:vml" id="rectole0000000002" style="width:432.000000pt;height:98.200000pt" o:preferrelative="t" o:ole="">
+        <w:object w:dxaOrig="8747" w:dyaOrig="1984">
+          <v:rect xmlns:o="urn:schemas-microsoft-com:office:office" xmlns:v="urn:schemas-microsoft-com:vml" id="rectole0000000002" style="width:437.350000pt;height:99.200000pt" o:preferrelative="t" o:ole="">
             <o:lock v:ext="edit"/>
             <v:imagedata xmlns:r="http://schemas.openxmlformats.org/officeDocument/2006/relationships" r:id="docRId6" o:title=""/>
           </v:rect>
@@ -822,8 +822,8 @@
         </w:rPr>
       </w:pPr>
       <w:r>
-        <w:object w:dxaOrig="6854" w:dyaOrig="2550">
-          <v:rect xmlns:o="urn:schemas-microsoft-com:office:office" xmlns:v="urn:schemas-microsoft-com:vml" id="rectole0000000003" style="width:342.700000pt;height:127.500000pt" o:preferrelative="t" o:ole="">
+        <w:object w:dxaOrig="6944" w:dyaOrig="2591">
+          <v:rect xmlns:o="urn:schemas-microsoft-com:office:office" xmlns:v="urn:schemas-microsoft-com:vml" id="rectole0000000003" style="width:347.200000pt;height:129.550000pt" o:preferrelative="t" o:ole="">
             <o:lock v:ext="edit"/>
             <v:imagedata xmlns:r="http://schemas.openxmlformats.org/officeDocument/2006/relationships" r:id="docRId8" o:title=""/>
           </v:rect>
@@ -887,8 +887,8 @@
         </w:rPr>
       </w:pPr>
       <w:r>
-        <w:object w:dxaOrig="7574" w:dyaOrig="2534">
-          <v:rect xmlns:o="urn:schemas-microsoft-com:office:office" xmlns:v="urn:schemas-microsoft-com:vml" id="rectole0000000004" style="width:378.700000pt;height:126.700000pt" o:preferrelative="t" o:ole="">
+        <w:object w:dxaOrig="7673" w:dyaOrig="2571">
+          <v:rect xmlns:o="urn:schemas-microsoft-com:office:office" xmlns:v="urn:schemas-microsoft-com:vml" id="rectole0000000004" style="width:383.650000pt;height:128.550000pt" o:preferrelative="t" o:ole="">
             <o:lock v:ext="edit"/>
             <v:imagedata xmlns:r="http://schemas.openxmlformats.org/officeDocument/2006/relationships" r:id="docRId10" o:title=""/>
           </v:rect>
@@ -952,8 +952,8 @@
         </w:rPr>
       </w:pPr>
       <w:r>
-        <w:object w:dxaOrig="8070" w:dyaOrig="3209">
-          <v:rect xmlns:o="urn:schemas-microsoft-com:office:office" xmlns:v="urn:schemas-microsoft-com:vml" id="rectole0000000005" style="width:403.500000pt;height:160.450000pt" o:preferrelative="t" o:ole="">
+        <w:object w:dxaOrig="8180" w:dyaOrig="3239">
+          <v:rect xmlns:o="urn:schemas-microsoft-com:office:office" xmlns:v="urn:schemas-microsoft-com:vml" id="rectole0000000005" style="width:409.000000pt;height:161.950000pt" o:preferrelative="t" o:ole="">
             <o:lock v:ext="edit"/>
             <v:imagedata xmlns:r="http://schemas.openxmlformats.org/officeDocument/2006/relationships" r:id="docRId12" o:title=""/>
           </v:rect>

</xml_diff>

<commit_message>
updated Readme.docx to reflect README.md
</commit_message>
<xml_diff>
--- a/homework-completed/Unit-17/Report.docx
+++ b/homework-completed/Unit-17/Report.docx
@@ -668,8 +668,8 @@
         </w:rPr>
       </w:pPr>
       <w:r>
-        <w:object w:dxaOrig="8747" w:dyaOrig="9070">
-          <v:rect xmlns:o="urn:schemas-microsoft-com:office:office" xmlns:v="urn:schemas-microsoft-com:vml" id="rectole0000000000" style="width:437.350000pt;height:453.500000pt" o:preferrelative="t" o:ole="">
+        <w:object w:dxaOrig="8848" w:dyaOrig="9192">
+          <v:rect xmlns:o="urn:schemas-microsoft-com:office:office" xmlns:v="urn:schemas-microsoft-com:vml" id="rectole0000000000" style="width:442.400000pt;height:459.600000pt" o:preferrelative="t" o:ole="">
             <o:lock v:ext="edit"/>
             <v:imagedata xmlns:r="http://schemas.openxmlformats.org/officeDocument/2006/relationships" r:id="docRId2" o:title=""/>
           </v:rect>
@@ -733,8 +733,8 @@
         </w:rPr>
       </w:pPr>
       <w:r>
-        <w:object w:dxaOrig="8747" w:dyaOrig="2571">
-          <v:rect xmlns:o="urn:schemas-microsoft-com:office:office" xmlns:v="urn:schemas-microsoft-com:vml" id="rectole0000000001" style="width:437.350000pt;height:128.550000pt" o:preferrelative="t" o:ole="">
+        <w:object w:dxaOrig="8848" w:dyaOrig="2611">
+          <v:rect xmlns:o="urn:schemas-microsoft-com:office:office" xmlns:v="urn:schemas-microsoft-com:vml" id="rectole0000000001" style="width:442.400000pt;height:130.550000pt" o:preferrelative="t" o:ole="">
             <o:lock v:ext="edit"/>
             <v:imagedata xmlns:r="http://schemas.openxmlformats.org/officeDocument/2006/relationships" r:id="docRId4" o:title=""/>
           </v:rect>
@@ -757,8 +757,8 @@
         </w:rPr>
       </w:pPr>
       <w:r>
-        <w:object w:dxaOrig="8747" w:dyaOrig="1984">
-          <v:rect xmlns:o="urn:schemas-microsoft-com:office:office" xmlns:v="urn:schemas-microsoft-com:vml" id="rectole0000000002" style="width:437.350000pt;height:99.200000pt" o:preferrelative="t" o:ole="">
+        <w:object w:dxaOrig="8848" w:dyaOrig="2004">
+          <v:rect xmlns:o="urn:schemas-microsoft-com:office:office" xmlns:v="urn:schemas-microsoft-com:vml" id="rectole0000000002" style="width:442.400000pt;height:100.200000pt" o:preferrelative="t" o:ole="">
             <o:lock v:ext="edit"/>
             <v:imagedata xmlns:r="http://schemas.openxmlformats.org/officeDocument/2006/relationships" r:id="docRId6" o:title=""/>
           </v:rect>
@@ -795,35 +795,50 @@
           <w:shd w:fill="auto" w:val="clear"/>
         </w:rPr>
       </w:pPr>
-      <w:r>
-        <w:rPr>
-          <w:rFonts w:ascii="Courier New" w:hAnsi="Courier New" w:cs="Courier New" w:eastAsia="Courier New"/>
-          <w:color w:val="auto"/>
-          <w:spacing w:val="0"/>
-          <w:position w:val="0"/>
-          <w:sz w:val="22"/>
-          <w:shd w:fill="auto" w:val="clear"/>
-        </w:rPr>
-        <w:t xml:space="preserve"> - Gather system information Via msfconsole</w:t>
-      </w:r>
-    </w:p>
-    <w:p>
-      <w:pPr>
-        <w:spacing w:before="0" w:after="0" w:line="240"/>
-        <w:ind w:right="0" w:left="0" w:firstLine="0"/>
-        <w:jc w:val="left"/>
-        <w:rPr>
-          <w:rFonts w:ascii="Courier New" w:hAnsi="Courier New" w:cs="Courier New" w:eastAsia="Courier New"/>
-          <w:color w:val="auto"/>
-          <w:spacing w:val="0"/>
-          <w:position w:val="0"/>
-          <w:sz w:val="22"/>
-          <w:shd w:fill="auto" w:val="clear"/>
-        </w:rPr>
-      </w:pPr>
-      <w:r>
-        <w:object w:dxaOrig="6944" w:dyaOrig="2591">
-          <v:rect xmlns:o="urn:schemas-microsoft-com:office:office" xmlns:v="urn:schemas-microsoft-com:vml" id="rectole0000000003" style="width:347.200000pt;height:129.550000pt" o:preferrelative="t" o:ole="">
+    </w:p>
+    <w:p>
+      <w:pPr>
+        <w:spacing w:before="0" w:after="0" w:line="240"/>
+        <w:ind w:right="0" w:left="0" w:firstLine="0"/>
+        <w:jc w:val="left"/>
+        <w:rPr>
+          <w:rFonts w:ascii="Courier New" w:hAnsi="Courier New" w:cs="Courier New" w:eastAsia="Courier New"/>
+          <w:color w:val="auto"/>
+          <w:spacing w:val="0"/>
+          <w:position w:val="0"/>
+          <w:sz w:val="22"/>
+          <w:shd w:fill="auto" w:val="clear"/>
+        </w:rPr>
+      </w:pPr>
+      <w:r>
+        <w:rPr>
+          <w:rFonts w:ascii="Courier New" w:hAnsi="Courier New" w:cs="Courier New" w:eastAsia="Courier New"/>
+          <w:color w:val="auto"/>
+          <w:spacing w:val="0"/>
+          <w:position w:val="0"/>
+          <w:sz w:val="22"/>
+          <w:shd w:fill="auto" w:val="clear"/>
+        </w:rPr>
+        <w:t xml:space="preserve"> - Recipe file</w:t>
+      </w:r>
+    </w:p>
+    <w:p>
+      <w:pPr>
+        <w:spacing w:before="0" w:after="0" w:line="240"/>
+        <w:ind w:right="0" w:left="0" w:firstLine="0"/>
+        <w:jc w:val="left"/>
+        <w:rPr>
+          <w:rFonts w:ascii="Courier New" w:hAnsi="Courier New" w:cs="Courier New" w:eastAsia="Courier New"/>
+          <w:color w:val="auto"/>
+          <w:spacing w:val="0"/>
+          <w:position w:val="0"/>
+          <w:sz w:val="22"/>
+          <w:shd w:fill="auto" w:val="clear"/>
+        </w:rPr>
+      </w:pPr>
+      <w:r>
+        <w:object w:dxaOrig="8640" w:dyaOrig="1395">
+          <v:rect xmlns:o="urn:schemas-microsoft-com:office:office" xmlns:v="urn:schemas-microsoft-com:vml" id="rectole0000000003" style="width:432.000000pt;height:69.750000pt" o:preferrelative="t" o:ole="">
             <o:lock v:ext="edit"/>
             <v:imagedata xmlns:r="http://schemas.openxmlformats.org/officeDocument/2006/relationships" r:id="docRId8" o:title=""/>
           </v:rect>
@@ -861,34 +876,8 @@
         </w:rPr>
       </w:pPr>
       <w:r>
-        <w:rPr>
-          <w:rFonts w:ascii="Courier New" w:hAnsi="Courier New" w:cs="Courier New" w:eastAsia="Courier New"/>
-          <w:color w:val="auto"/>
-          <w:spacing w:val="0"/>
-          <w:position w:val="0"/>
-          <w:sz w:val="22"/>
-          <w:shd w:fill="auto" w:val="clear"/>
-        </w:rPr>
-        <w:t xml:space="preserve"> - Recipe file</w:t>
-      </w:r>
-    </w:p>
-    <w:p>
-      <w:pPr>
-        <w:spacing w:before="0" w:after="0" w:line="240"/>
-        <w:ind w:right="0" w:left="0" w:firstLine="0"/>
-        <w:jc w:val="left"/>
-        <w:rPr>
-          <w:rFonts w:ascii="Courier New" w:hAnsi="Courier New" w:cs="Courier New" w:eastAsia="Courier New"/>
-          <w:color w:val="auto"/>
-          <w:spacing w:val="0"/>
-          <w:position w:val="0"/>
-          <w:sz w:val="22"/>
-          <w:shd w:fill="auto" w:val="clear"/>
-        </w:rPr>
-      </w:pPr>
-      <w:r>
-        <w:object w:dxaOrig="7673" w:dyaOrig="2571">
-          <v:rect xmlns:o="urn:schemas-microsoft-com:office:office" xmlns:v="urn:schemas-microsoft-com:vml" id="rectole0000000004" style="width:383.650000pt;height:128.550000pt" o:preferrelative="t" o:ole="">
+        <w:object w:dxaOrig="7774" w:dyaOrig="2611">
+          <v:rect xmlns:o="urn:schemas-microsoft-com:office:office" xmlns:v="urn:schemas-microsoft-com:vml" id="rectole0000000004" style="width:388.700000pt;height:130.550000pt" o:preferrelative="t" o:ole="">
             <o:lock v:ext="edit"/>
             <v:imagedata xmlns:r="http://schemas.openxmlformats.org/officeDocument/2006/relationships" r:id="docRId10" o:title=""/>
           </v:rect>
@@ -952,8 +941,8 @@
         </w:rPr>
       </w:pPr>
       <w:r>
-        <w:object w:dxaOrig="8180" w:dyaOrig="3239">
-          <v:rect xmlns:o="urn:schemas-microsoft-com:office:office" xmlns:v="urn:schemas-microsoft-com:vml" id="rectole0000000005" style="width:409.000000pt;height:161.950000pt" o:preferrelative="t" o:ole="">
+        <w:object w:dxaOrig="8640" w:dyaOrig="1200">
+          <v:rect xmlns:o="urn:schemas-microsoft-com:office:office" xmlns:v="urn:schemas-microsoft-com:vml" id="rectole0000000005" style="width:432.000000pt;height:60.000000pt" o:preferrelative="t" o:ole="">
             <o:lock v:ext="edit"/>
             <v:imagedata xmlns:r="http://schemas.openxmlformats.org/officeDocument/2006/relationships" r:id="docRId12" o:title=""/>
           </v:rect>
@@ -990,182 +979,463 @@
           <w:shd w:fill="auto" w:val="clear"/>
         </w:rPr>
       </w:pPr>
-    </w:p>
-    <w:p>
-      <w:pPr>
-        <w:spacing w:before="0" w:after="0" w:line="240"/>
-        <w:ind w:right="0" w:left="0" w:firstLine="0"/>
-        <w:jc w:val="left"/>
-        <w:rPr>
-          <w:rFonts w:ascii="Courier New" w:hAnsi="Courier New" w:cs="Courier New" w:eastAsia="Courier New"/>
-          <w:color w:val="auto"/>
-          <w:spacing w:val="0"/>
-          <w:position w:val="0"/>
-          <w:sz w:val="22"/>
-          <w:shd w:fill="auto" w:val="clear"/>
-        </w:rPr>
-      </w:pPr>
-    </w:p>
-    <w:p>
-      <w:pPr>
-        <w:spacing w:before="0" w:after="0" w:line="240"/>
-        <w:ind w:right="0" w:left="0" w:firstLine="0"/>
-        <w:jc w:val="left"/>
-        <w:rPr>
-          <w:rFonts w:ascii="Courier New" w:hAnsi="Courier New" w:cs="Courier New" w:eastAsia="Courier New"/>
-          <w:color w:val="auto"/>
-          <w:spacing w:val="0"/>
-          <w:position w:val="0"/>
-          <w:sz w:val="22"/>
-          <w:shd w:fill="auto" w:val="clear"/>
-        </w:rPr>
-      </w:pPr>
-    </w:p>
-    <w:p>
-      <w:pPr>
-        <w:spacing w:before="0" w:after="0" w:line="240"/>
-        <w:ind w:right="0" w:left="0" w:firstLine="0"/>
-        <w:jc w:val="left"/>
-        <w:rPr>
-          <w:rFonts w:ascii="Courier New" w:hAnsi="Courier New" w:cs="Courier New" w:eastAsia="Courier New"/>
-          <w:color w:val="auto"/>
-          <w:spacing w:val="0"/>
-          <w:position w:val="0"/>
-          <w:sz w:val="22"/>
-          <w:shd w:fill="auto" w:val="clear"/>
-        </w:rPr>
-      </w:pPr>
-      <w:r>
-        <w:rPr>
-          <w:rFonts w:ascii="Courier New" w:hAnsi="Courier New" w:cs="Courier New" w:eastAsia="Courier New"/>
-          <w:color w:val="auto"/>
-          <w:spacing w:val="0"/>
-          <w:position w:val="0"/>
-          <w:sz w:val="22"/>
-          <w:shd w:fill="auto" w:val="clear"/>
-        </w:rPr>
-        <w:t xml:space="preserve">There should be a separate finding for each vulnerability found!</w:t>
-      </w:r>
-    </w:p>
-    <w:p>
-      <w:pPr>
-        <w:spacing w:before="0" w:after="0" w:line="240"/>
-        <w:ind w:right="0" w:left="0" w:firstLine="0"/>
-        <w:jc w:val="left"/>
-        <w:rPr>
-          <w:rFonts w:ascii="Courier New" w:hAnsi="Courier New" w:cs="Courier New" w:eastAsia="Courier New"/>
-          <w:color w:val="auto"/>
-          <w:spacing w:val="0"/>
-          <w:position w:val="0"/>
-          <w:sz w:val="22"/>
-          <w:shd w:fill="auto" w:val="clear"/>
-        </w:rPr>
-      </w:pPr>
-    </w:p>
-    <w:p>
-      <w:pPr>
-        <w:spacing w:before="0" w:after="0" w:line="240"/>
-        <w:ind w:right="0" w:left="0" w:firstLine="0"/>
-        <w:jc w:val="left"/>
-        <w:rPr>
-          <w:rFonts w:ascii="Courier New" w:hAnsi="Courier New" w:cs="Courier New" w:eastAsia="Courier New"/>
-          <w:color w:val="auto"/>
-          <w:spacing w:val="0"/>
-          <w:position w:val="0"/>
-          <w:sz w:val="22"/>
-          <w:shd w:fill="auto" w:val="clear"/>
-        </w:rPr>
-      </w:pPr>
-    </w:p>
-    <w:p>
-      <w:pPr>
-        <w:spacing w:before="0" w:after="0" w:line="240"/>
-        <w:ind w:right="0" w:left="0" w:firstLine="0"/>
-        <w:jc w:val="left"/>
-        <w:rPr>
-          <w:rFonts w:ascii="Courier New" w:hAnsi="Courier New" w:cs="Courier New" w:eastAsia="Courier New"/>
-          <w:color w:val="auto"/>
-          <w:spacing w:val="0"/>
-          <w:position w:val="0"/>
-          <w:sz w:val="22"/>
-          <w:shd w:fill="auto" w:val="clear"/>
-        </w:rPr>
-      </w:pPr>
-    </w:p>
-    <w:p>
-      <w:pPr>
-        <w:spacing w:before="0" w:after="0" w:line="240"/>
-        <w:ind w:right="0" w:left="0" w:firstLine="0"/>
-        <w:jc w:val="left"/>
-        <w:rPr>
-          <w:rFonts w:ascii="Courier New" w:hAnsi="Courier New" w:cs="Courier New" w:eastAsia="Courier New"/>
-          <w:color w:val="auto"/>
-          <w:spacing w:val="0"/>
-          <w:position w:val="0"/>
-          <w:sz w:val="22"/>
-          <w:shd w:fill="auto" w:val="clear"/>
-        </w:rPr>
-      </w:pPr>
-    </w:p>
-    <w:p>
-      <w:pPr>
-        <w:spacing w:before="0" w:after="0" w:line="240"/>
-        <w:ind w:right="0" w:left="0" w:firstLine="0"/>
-        <w:jc w:val="left"/>
-        <w:rPr>
-          <w:rFonts w:ascii="Courier New" w:hAnsi="Courier New" w:cs="Courier New" w:eastAsia="Courier New"/>
-          <w:color w:val="auto"/>
-          <w:spacing w:val="0"/>
-          <w:position w:val="0"/>
-          <w:sz w:val="22"/>
-          <w:shd w:fill="auto" w:val="clear"/>
-        </w:rPr>
-      </w:pPr>
-    </w:p>
-    <w:p>
-      <w:pPr>
-        <w:spacing w:before="0" w:after="0" w:line="240"/>
-        <w:ind w:right="0" w:left="0" w:firstLine="0"/>
-        <w:jc w:val="left"/>
-        <w:rPr>
-          <w:rFonts w:ascii="Courier New" w:hAnsi="Courier New" w:cs="Courier New" w:eastAsia="Courier New"/>
-          <w:color w:val="auto"/>
-          <w:spacing w:val="0"/>
-          <w:position w:val="0"/>
-          <w:sz w:val="22"/>
-          <w:shd w:fill="auto" w:val="clear"/>
-        </w:rPr>
-      </w:pPr>
-    </w:p>
-    <w:p>
-      <w:pPr>
-        <w:spacing w:before="0" w:after="0" w:line="240"/>
-        <w:ind w:right="0" w:left="0" w:firstLine="0"/>
-        <w:jc w:val="left"/>
-        <w:rPr>
-          <w:rFonts w:ascii="Courier New" w:hAnsi="Courier New" w:cs="Courier New" w:eastAsia="Courier New"/>
-          <w:color w:val="auto"/>
-          <w:spacing w:val="0"/>
-          <w:position w:val="0"/>
-          <w:sz w:val="22"/>
-          <w:shd w:fill="auto" w:val="clear"/>
-        </w:rPr>
-      </w:pPr>
-    </w:p>
-    <w:p>
-      <w:pPr>
-        <w:spacing w:before="0" w:after="0" w:line="240"/>
-        <w:ind w:right="0" w:left="0" w:firstLine="0"/>
-        <w:jc w:val="left"/>
-        <w:rPr>
-          <w:rFonts w:ascii="Courier New" w:hAnsi="Courier New" w:cs="Courier New" w:eastAsia="Courier New"/>
-          <w:color w:val="auto"/>
-          <w:spacing w:val="0"/>
-          <w:position w:val="0"/>
-          <w:sz w:val="22"/>
-          <w:shd w:fill="auto" w:val="clear"/>
-        </w:rPr>
-      </w:pPr>
+      <w:r>
+        <w:object w:dxaOrig="8281" w:dyaOrig="3280">
+          <v:rect xmlns:o="urn:schemas-microsoft-com:office:office" xmlns:v="urn:schemas-microsoft-com:vml" id="rectole0000000006" style="width:414.050000pt;height:164.000000pt" o:preferrelative="t" o:ole="">
+            <o:lock v:ext="edit"/>
+            <v:imagedata xmlns:r="http://schemas.openxmlformats.org/officeDocument/2006/relationships" r:id="docRId14" o:title=""/>
+          </v:rect>
+          <o:OLEObject xmlns:r="http://schemas.openxmlformats.org/officeDocument/2006/relationships" xmlns:o="urn:schemas-microsoft-com:office:office" Type="Embed" ProgID="StaticMetafile" DrawAspect="Content" ObjectID="0000000006" ShapeID="rectole0000000006" r:id="docRId13"/>
+        </w:object>
+      </w:r>
+    </w:p>
+    <w:p>
+      <w:pPr>
+        <w:spacing w:before="0" w:after="0" w:line="240"/>
+        <w:ind w:right="0" w:left="0" w:firstLine="0"/>
+        <w:jc w:val="left"/>
+        <w:rPr>
+          <w:rFonts w:ascii="Courier New" w:hAnsi="Courier New" w:cs="Courier New" w:eastAsia="Courier New"/>
+          <w:color w:val="auto"/>
+          <w:spacing w:val="0"/>
+          <w:position w:val="0"/>
+          <w:sz w:val="22"/>
+          <w:shd w:fill="auto" w:val="clear"/>
+        </w:rPr>
+      </w:pPr>
+    </w:p>
+    <w:p>
+      <w:pPr>
+        <w:spacing w:before="0" w:after="0" w:line="240"/>
+        <w:ind w:right="0" w:left="0" w:firstLine="0"/>
+        <w:jc w:val="left"/>
+        <w:rPr>
+          <w:rFonts w:ascii="Courier New" w:hAnsi="Courier New" w:cs="Courier New" w:eastAsia="Courier New"/>
+          <w:color w:val="auto"/>
+          <w:spacing w:val="0"/>
+          <w:position w:val="0"/>
+          <w:sz w:val="22"/>
+          <w:shd w:fill="auto" w:val="clear"/>
+        </w:rPr>
+      </w:pPr>
+    </w:p>
+    <w:p>
+      <w:pPr>
+        <w:spacing w:before="0" w:after="0" w:line="240"/>
+        <w:ind w:right="0" w:left="0" w:firstLine="0"/>
+        <w:jc w:val="left"/>
+        <w:rPr>
+          <w:rFonts w:ascii="Courier New" w:hAnsi="Courier New" w:cs="Courier New" w:eastAsia="Courier New"/>
+          <w:color w:val="auto"/>
+          <w:spacing w:val="0"/>
+          <w:position w:val="0"/>
+          <w:sz w:val="22"/>
+          <w:shd w:fill="auto" w:val="clear"/>
+        </w:rPr>
+      </w:pPr>
+      <w:r>
+        <w:rPr>
+          <w:rFonts w:ascii="Courier New" w:hAnsi="Courier New" w:cs="Courier New" w:eastAsia="Courier New"/>
+          <w:color w:val="auto"/>
+          <w:spacing w:val="0"/>
+          <w:position w:val="0"/>
+          <w:sz w:val="22"/>
+          <w:shd w:fill="auto" w:val="clear"/>
+        </w:rPr>
+        <w:t xml:space="preserve">BONUS:</w:t>
+      </w:r>
+    </w:p>
+    <w:p>
+      <w:pPr>
+        <w:spacing w:before="0" w:after="0" w:line="240"/>
+        <w:ind w:right="0" w:left="0" w:firstLine="0"/>
+        <w:jc w:val="left"/>
+        <w:rPr>
+          <w:rFonts w:ascii="Courier New" w:hAnsi="Courier New" w:cs="Courier New" w:eastAsia="Courier New"/>
+          <w:color w:val="auto"/>
+          <w:spacing w:val="0"/>
+          <w:position w:val="0"/>
+          <w:sz w:val="22"/>
+          <w:shd w:fill="auto" w:val="clear"/>
+        </w:rPr>
+      </w:pPr>
+    </w:p>
+    <w:p>
+      <w:pPr>
+        <w:spacing w:before="0" w:after="0" w:line="240"/>
+        <w:ind w:right="0" w:left="0" w:firstLine="0"/>
+        <w:jc w:val="left"/>
+        <w:rPr>
+          <w:rFonts w:ascii="Courier New" w:hAnsi="Courier New" w:cs="Courier New" w:eastAsia="Courier New"/>
+          <w:color w:val="auto"/>
+          <w:spacing w:val="0"/>
+          <w:position w:val="0"/>
+          <w:sz w:val="22"/>
+          <w:shd w:fill="auto" w:val="clear"/>
+        </w:rPr>
+      </w:pPr>
+      <w:r>
+        <w:rPr>
+          <w:rFonts w:ascii="Courier New" w:hAnsi="Courier New" w:cs="Courier New" w:eastAsia="Courier New"/>
+          <w:color w:val="auto"/>
+          <w:spacing w:val="0"/>
+          <w:position w:val="0"/>
+          <w:sz w:val="22"/>
+          <w:shd w:fill="auto" w:val="clear"/>
+        </w:rPr>
+        <w:t xml:space="preserve">Enumerate all logged in users:</w:t>
+      </w:r>
+    </w:p>
+    <w:p>
+      <w:pPr>
+        <w:spacing w:before="0" w:after="0" w:line="240"/>
+        <w:ind w:right="0" w:left="0" w:firstLine="0"/>
+        <w:jc w:val="left"/>
+        <w:rPr>
+          <w:rFonts w:ascii="Courier New" w:hAnsi="Courier New" w:cs="Courier New" w:eastAsia="Courier New"/>
+          <w:color w:val="auto"/>
+          <w:spacing w:val="0"/>
+          <w:position w:val="0"/>
+          <w:sz w:val="22"/>
+          <w:shd w:fill="auto" w:val="clear"/>
+        </w:rPr>
+      </w:pPr>
+      <w:r>
+        <w:object w:dxaOrig="8640" w:dyaOrig="4334">
+          <v:rect xmlns:o="urn:schemas-microsoft-com:office:office" xmlns:v="urn:schemas-microsoft-com:vml" id="rectole0000000007" style="width:432.000000pt;height:216.700000pt" o:preferrelative="t" o:ole="">
+            <o:lock v:ext="edit"/>
+            <v:imagedata xmlns:r="http://schemas.openxmlformats.org/officeDocument/2006/relationships" r:id="docRId16" o:title=""/>
+          </v:rect>
+          <o:OLEObject xmlns:r="http://schemas.openxmlformats.org/officeDocument/2006/relationships" xmlns:o="urn:schemas-microsoft-com:office:office" Type="Embed" ProgID="StaticMetafile" DrawAspect="Content" ObjectID="0000000007" ShapeID="rectole0000000007" r:id="docRId15"/>
+        </w:object>
+      </w:r>
+    </w:p>
+    <w:p>
+      <w:pPr>
+        <w:spacing w:before="0" w:after="0" w:line="240"/>
+        <w:ind w:right="0" w:left="0" w:firstLine="0"/>
+        <w:jc w:val="left"/>
+        <w:rPr>
+          <w:rFonts w:ascii="Courier New" w:hAnsi="Courier New" w:cs="Courier New" w:eastAsia="Courier New"/>
+          <w:color w:val="auto"/>
+          <w:spacing w:val="0"/>
+          <w:position w:val="0"/>
+          <w:sz w:val="22"/>
+          <w:shd w:fill="auto" w:val="clear"/>
+        </w:rPr>
+      </w:pPr>
+    </w:p>
+    <w:p>
+      <w:pPr>
+        <w:spacing w:before="0" w:after="0" w:line="240"/>
+        <w:ind w:right="0" w:left="0" w:firstLine="0"/>
+        <w:jc w:val="left"/>
+        <w:rPr>
+          <w:rFonts w:ascii="Courier New" w:hAnsi="Courier New" w:cs="Courier New" w:eastAsia="Courier New"/>
+          <w:color w:val="auto"/>
+          <w:spacing w:val="0"/>
+          <w:position w:val="0"/>
+          <w:sz w:val="22"/>
+          <w:shd w:fill="auto" w:val="clear"/>
+        </w:rPr>
+      </w:pPr>
+      <w:r>
+        <w:rPr>
+          <w:rFonts w:ascii="Courier New" w:hAnsi="Courier New" w:cs="Courier New" w:eastAsia="Courier New"/>
+          <w:color w:val="auto"/>
+          <w:spacing w:val="0"/>
+          <w:position w:val="0"/>
+          <w:sz w:val="22"/>
+          <w:shd w:fill="auto" w:val="clear"/>
+        </w:rPr>
+        <w:t xml:space="preserve">Gather System Information:</w:t>
+      </w:r>
+    </w:p>
+    <w:p>
+      <w:pPr>
+        <w:spacing w:before="0" w:after="0" w:line="240"/>
+        <w:ind w:right="0" w:left="0" w:firstLine="0"/>
+        <w:jc w:val="left"/>
+        <w:rPr>
+          <w:rFonts w:ascii="Courier New" w:hAnsi="Courier New" w:cs="Courier New" w:eastAsia="Courier New"/>
+          <w:color w:val="auto"/>
+          <w:spacing w:val="0"/>
+          <w:position w:val="0"/>
+          <w:sz w:val="22"/>
+          <w:shd w:fill="auto" w:val="clear"/>
+        </w:rPr>
+      </w:pPr>
+      <w:r>
+        <w:object w:dxaOrig="6854" w:dyaOrig="2550">
+          <v:rect xmlns:o="urn:schemas-microsoft-com:office:office" xmlns:v="urn:schemas-microsoft-com:vml" id="rectole0000000008" style="width:342.700000pt;height:127.500000pt" o:preferrelative="t" o:ole="">
+            <o:lock v:ext="edit"/>
+            <v:imagedata xmlns:r="http://schemas.openxmlformats.org/officeDocument/2006/relationships" r:id="docRId18" o:title=""/>
+          </v:rect>
+          <o:OLEObject xmlns:r="http://schemas.openxmlformats.org/officeDocument/2006/relationships" xmlns:o="urn:schemas-microsoft-com:office:office" Type="Embed" ProgID="StaticMetafile" DrawAspect="Content" ObjectID="0000000008" ShapeID="rectole0000000008" r:id="docRId17"/>
+        </w:object>
+      </w:r>
+    </w:p>
+    <w:p>
+      <w:pPr>
+        <w:spacing w:before="0" w:after="0" w:line="240"/>
+        <w:ind w:right="0" w:left="0" w:firstLine="0"/>
+        <w:jc w:val="left"/>
+        <w:rPr>
+          <w:rFonts w:ascii="Courier New" w:hAnsi="Courier New" w:cs="Courier New" w:eastAsia="Courier New"/>
+          <w:color w:val="auto"/>
+          <w:spacing w:val="0"/>
+          <w:position w:val="0"/>
+          <w:sz w:val="22"/>
+          <w:shd w:fill="auto" w:val="clear"/>
+        </w:rPr>
+      </w:pPr>
+    </w:p>
+    <w:p>
+      <w:pPr>
+        <w:spacing w:before="0" w:after="0" w:line="240"/>
+        <w:ind w:right="0" w:left="0" w:firstLine="0"/>
+        <w:jc w:val="left"/>
+        <w:rPr>
+          <w:rFonts w:ascii="Courier New" w:hAnsi="Courier New" w:cs="Courier New" w:eastAsia="Courier New"/>
+          <w:color w:val="auto"/>
+          <w:spacing w:val="0"/>
+          <w:position w:val="0"/>
+          <w:sz w:val="22"/>
+          <w:shd w:fill="auto" w:val="clear"/>
+        </w:rPr>
+      </w:pPr>
+    </w:p>
+    <w:p>
+      <w:pPr>
+        <w:spacing w:before="0" w:after="0" w:line="240"/>
+        <w:ind w:right="0" w:left="0" w:firstLine="0"/>
+        <w:jc w:val="left"/>
+        <w:rPr>
+          <w:rFonts w:ascii="Courier New" w:hAnsi="Courier New" w:cs="Courier New" w:eastAsia="Courier New"/>
+          <w:color w:val="auto"/>
+          <w:spacing w:val="0"/>
+          <w:position w:val="0"/>
+          <w:sz w:val="22"/>
+          <w:shd w:fill="auto" w:val="clear"/>
+        </w:rPr>
+      </w:pPr>
+      <w:r>
+        <w:rPr>
+          <w:rFonts w:ascii="Courier New" w:hAnsi="Courier New" w:cs="Courier New" w:eastAsia="Courier New"/>
+          <w:color w:val="auto"/>
+          <w:spacing w:val="0"/>
+          <w:position w:val="0"/>
+          <w:sz w:val="22"/>
+          <w:shd w:fill="auto" w:val="clear"/>
+        </w:rPr>
+        <w:t xml:space="preserve">SUPER BONUS:</w:t>
+      </w:r>
+    </w:p>
+    <w:p>
+      <w:pPr>
+        <w:spacing w:before="0" w:after="0" w:line="240"/>
+        <w:ind w:right="0" w:left="0" w:firstLine="0"/>
+        <w:jc w:val="left"/>
+        <w:rPr>
+          <w:rFonts w:ascii="Courier New" w:hAnsi="Courier New" w:cs="Courier New" w:eastAsia="Courier New"/>
+          <w:color w:val="auto"/>
+          <w:spacing w:val="0"/>
+          <w:position w:val="0"/>
+          <w:sz w:val="22"/>
+          <w:shd w:fill="auto" w:val="clear"/>
+        </w:rPr>
+      </w:pPr>
+    </w:p>
+    <w:p>
+      <w:pPr>
+        <w:spacing w:before="0" w:after="0" w:line="240"/>
+        <w:ind w:right="0" w:left="0" w:firstLine="0"/>
+        <w:jc w:val="left"/>
+        <w:rPr>
+          <w:rFonts w:ascii="Courier New" w:hAnsi="Courier New" w:cs="Courier New" w:eastAsia="Courier New"/>
+          <w:color w:val="auto"/>
+          <w:spacing w:val="0"/>
+          <w:position w:val="0"/>
+          <w:sz w:val="22"/>
+          <w:shd w:fill="auto" w:val="clear"/>
+        </w:rPr>
+      </w:pPr>
+      <w:r>
+        <w:rPr>
+          <w:rFonts w:ascii="Courier New" w:hAnsi="Courier New" w:cs="Courier New" w:eastAsia="Courier New"/>
+          <w:color w:val="auto"/>
+          <w:spacing w:val="0"/>
+          <w:position w:val="0"/>
+          <w:sz w:val="22"/>
+          <w:shd w:fill="auto" w:val="clear"/>
+        </w:rPr>
+        <w:t xml:space="preserve">In order to achieve the super bonus, you must first gain System credentials with the command "getsystem" in the meterpreter shell. Then laterally transfer from a 32-bit meterpreter shell into a 64-bit meterpreter shell, because the host OS is 64-bit.</w:t>
+      </w:r>
+    </w:p>
+    <w:p>
+      <w:pPr>
+        <w:spacing w:before="0" w:after="0" w:line="240"/>
+        <w:ind w:right="0" w:left="0" w:firstLine="0"/>
+        <w:jc w:val="left"/>
+        <w:rPr>
+          <w:rFonts w:ascii="Courier New" w:hAnsi="Courier New" w:cs="Courier New" w:eastAsia="Courier New"/>
+          <w:color w:val="auto"/>
+          <w:spacing w:val="0"/>
+          <w:position w:val="0"/>
+          <w:sz w:val="22"/>
+          <w:shd w:fill="auto" w:val="clear"/>
+        </w:rPr>
+      </w:pPr>
+      <w:r>
+        <w:object w:dxaOrig="8640" w:dyaOrig="4080">
+          <v:rect xmlns:o="urn:schemas-microsoft-com:office:office" xmlns:v="urn:schemas-microsoft-com:vml" id="rectole0000000009" style="width:432.000000pt;height:204.000000pt" o:preferrelative="t" o:ole="">
+            <o:lock v:ext="edit"/>
+            <v:imagedata xmlns:r="http://schemas.openxmlformats.org/officeDocument/2006/relationships" r:id="docRId20" o:title=""/>
+          </v:rect>
+          <o:OLEObject xmlns:r="http://schemas.openxmlformats.org/officeDocument/2006/relationships" xmlns:o="urn:schemas-microsoft-com:office:office" Type="Embed" ProgID="StaticMetafile" DrawAspect="Content" ObjectID="0000000009" ShapeID="rectole0000000009" r:id="docRId19"/>
+        </w:object>
+      </w:r>
+    </w:p>
+    <w:p>
+      <w:pPr>
+        <w:spacing w:before="0" w:after="0" w:line="240"/>
+        <w:ind w:right="0" w:left="0" w:firstLine="0"/>
+        <w:jc w:val="left"/>
+        <w:rPr>
+          <w:rFonts w:ascii="Courier New" w:hAnsi="Courier New" w:cs="Courier New" w:eastAsia="Courier New"/>
+          <w:color w:val="auto"/>
+          <w:spacing w:val="0"/>
+          <w:position w:val="0"/>
+          <w:sz w:val="22"/>
+          <w:shd w:fill="auto" w:val="clear"/>
+        </w:rPr>
+      </w:pPr>
+    </w:p>
+    <w:p>
+      <w:pPr>
+        <w:spacing w:before="0" w:after="0" w:line="240"/>
+        <w:ind w:right="0" w:left="0" w:firstLine="0"/>
+        <w:jc w:val="left"/>
+        <w:rPr>
+          <w:rFonts w:ascii="Courier New" w:hAnsi="Courier New" w:cs="Courier New" w:eastAsia="Courier New"/>
+          <w:color w:val="auto"/>
+          <w:spacing w:val="0"/>
+          <w:position w:val="0"/>
+          <w:sz w:val="22"/>
+          <w:shd w:fill="auto" w:val="clear"/>
+        </w:rPr>
+      </w:pPr>
+      <w:r>
+        <w:rPr>
+          <w:rFonts w:ascii="Courier New" w:hAnsi="Courier New" w:cs="Courier New" w:eastAsia="Courier New"/>
+          <w:color w:val="auto"/>
+          <w:spacing w:val="0"/>
+          <w:position w:val="0"/>
+          <w:sz w:val="22"/>
+          <w:shd w:fill="auto" w:val="clear"/>
+        </w:rPr>
+        <w:t xml:space="preserve">I again ran the "getsystem" command once again, but from the new x64 instance. Once you have System credentials, you can run the post meterpreter module "hashdump" for clean output or the module "credential_collector"; if you want to clean up the output yourself.</w:t>
+      </w:r>
+    </w:p>
+    <w:p>
+      <w:pPr>
+        <w:spacing w:before="0" w:after="0" w:line="240"/>
+        <w:ind w:right="0" w:left="0" w:firstLine="0"/>
+        <w:jc w:val="left"/>
+        <w:rPr>
+          <w:rFonts w:ascii="Courier New" w:hAnsi="Courier New" w:cs="Courier New" w:eastAsia="Courier New"/>
+          <w:color w:val="auto"/>
+          <w:spacing w:val="0"/>
+          <w:position w:val="0"/>
+          <w:sz w:val="22"/>
+          <w:shd w:fill="auto" w:val="clear"/>
+        </w:rPr>
+      </w:pPr>
+      <w:r>
+        <w:object w:dxaOrig="8640" w:dyaOrig="4694">
+          <v:rect xmlns:o="urn:schemas-microsoft-com:office:office" xmlns:v="urn:schemas-microsoft-com:vml" id="rectole0000000010" style="width:432.000000pt;height:234.700000pt" o:preferrelative="t" o:ole="">
+            <o:lock v:ext="edit"/>
+            <v:imagedata xmlns:r="http://schemas.openxmlformats.org/officeDocument/2006/relationships" r:id="docRId22" o:title=""/>
+          </v:rect>
+          <o:OLEObject xmlns:r="http://schemas.openxmlformats.org/officeDocument/2006/relationships" xmlns:o="urn:schemas-microsoft-com:office:office" Type="Embed" ProgID="StaticMetafile" DrawAspect="Content" ObjectID="0000000010" ShapeID="rectole0000000010" r:id="docRId21"/>
+        </w:object>
+      </w:r>
+    </w:p>
+    <w:p>
+      <w:pPr>
+        <w:spacing w:before="0" w:after="0" w:line="240"/>
+        <w:ind w:right="0" w:left="0" w:firstLine="0"/>
+        <w:jc w:val="left"/>
+        <w:rPr>
+          <w:rFonts w:ascii="Courier New" w:hAnsi="Courier New" w:cs="Courier New" w:eastAsia="Courier New"/>
+          <w:color w:val="auto"/>
+          <w:spacing w:val="0"/>
+          <w:position w:val="0"/>
+          <w:sz w:val="22"/>
+          <w:shd w:fill="auto" w:val="clear"/>
+        </w:rPr>
+      </w:pPr>
+      <w:r>
+        <w:rPr>
+          <w:rFonts w:ascii="Courier New" w:hAnsi="Courier New" w:cs="Courier New" w:eastAsia="Courier New"/>
+          <w:color w:val="auto"/>
+          <w:spacing w:val="0"/>
+          <w:position w:val="0"/>
+          <w:sz w:val="22"/>
+          <w:shd w:fill="auto" w:val="clear"/>
+        </w:rPr>
+        <w:t xml:space="preserve">Once you have the hashes from the accounts on the system, its time to put them into a txt file on your local machine and run hashcat against them. I used the rockyou.txt password list, and a "-m 1000" argument with hashcat to identify NTLM Hash mode.</w:t>
+      </w:r>
+    </w:p>
+    <w:p>
+      <w:pPr>
+        <w:spacing w:before="0" w:after="0" w:line="240"/>
+        <w:ind w:right="0" w:left="0" w:firstLine="0"/>
+        <w:jc w:val="left"/>
+        <w:rPr>
+          <w:rFonts w:ascii="Courier New" w:hAnsi="Courier New" w:cs="Courier New" w:eastAsia="Courier New"/>
+          <w:color w:val="auto"/>
+          <w:spacing w:val="0"/>
+          <w:position w:val="0"/>
+          <w:sz w:val="22"/>
+          <w:shd w:fill="auto" w:val="clear"/>
+        </w:rPr>
+      </w:pPr>
+      <w:r>
+        <w:object w:dxaOrig="8640" w:dyaOrig="5940">
+          <v:rect xmlns:o="urn:schemas-microsoft-com:office:office" xmlns:v="urn:schemas-microsoft-com:vml" id="rectole0000000011" style="width:432.000000pt;height:297.000000pt" o:preferrelative="t" o:ole="">
+            <o:lock v:ext="edit"/>
+            <v:imagedata xmlns:r="http://schemas.openxmlformats.org/officeDocument/2006/relationships" r:id="docRId24" o:title=""/>
+          </v:rect>
+          <o:OLEObject xmlns:r="http://schemas.openxmlformats.org/officeDocument/2006/relationships" xmlns:o="urn:schemas-microsoft-com:office:office" Type="Embed" ProgID="StaticMetafile" DrawAspect="Content" ObjectID="0000000011" ShapeID="rectole0000000011" r:id="docRId23"/>
+        </w:object>
+      </w:r>
+    </w:p>
+    <w:p>
+      <w:pPr>
+        <w:spacing w:before="0" w:after="0" w:line="240"/>
+        <w:ind w:right="0" w:left="0" w:firstLine="0"/>
+        <w:jc w:val="left"/>
+        <w:rPr>
+          <w:rFonts w:ascii="Courier New" w:hAnsi="Courier New" w:cs="Courier New" w:eastAsia="Courier New"/>
+          <w:color w:val="auto"/>
+          <w:spacing w:val="0"/>
+          <w:position w:val="0"/>
+          <w:sz w:val="22"/>
+          <w:shd w:fill="auto" w:val="clear"/>
+        </w:rPr>
+      </w:pPr>
+      <w:r>
+        <w:rPr>
+          <w:rFonts w:ascii="Courier New" w:hAnsi="Courier New" w:cs="Courier New" w:eastAsia="Courier New"/>
+          <w:color w:val="auto"/>
+          <w:spacing w:val="0"/>
+          <w:position w:val="0"/>
+          <w:sz w:val="22"/>
+          <w:shd w:fill="auto" w:val="clear"/>
+        </w:rPr>
+        <w:t xml:space="preserve">Voila! - In this instance, the "Administrator" password is the same as the "IEUser" account #there hashes are identical</w:t>
+      </w:r>
     </w:p>
     <w:p>
       <w:pPr>
@@ -1246,23 +1516,8 @@
           <w:sz w:val="22"/>
           <w:shd w:fill="auto" w:val="clear"/>
         </w:rPr>
-        <w:t xml:space="preserve">What recommendations would you give to GoodCorp?</w:t>
-      </w:r>
-    </w:p>
-    <w:p>
-      <w:pPr>
-        <w:spacing w:before="0" w:after="0" w:line="240"/>
-        <w:ind w:right="0" w:left="0" w:firstLine="0"/>
-        <w:jc w:val="left"/>
-        <w:rPr>
-          <w:rFonts w:ascii="Courier New" w:hAnsi="Courier New" w:cs="Courier New" w:eastAsia="Courier New"/>
-          <w:color w:val="auto"/>
-          <w:spacing w:val="0"/>
-          <w:position w:val="0"/>
-          <w:sz w:val="22"/>
-          <w:shd w:fill="auto" w:val="clear"/>
-        </w:rPr>
-      </w:pPr>
+        <w:t xml:space="preserve">I would recommend to stop using the IceCast service completely. Also change your Administrator password!</w:t>
+      </w:r>
     </w:p>
     <w:p>
       <w:pPr>

</xml_diff>